<commit_message>
Replaced sgFinderWithLabelBound and sgtextboxWithLabelBound
</commit_message>
<xml_diff>
--- a/docs/development/Sage300SDK_HtmlHelpers.docx
+++ b/docs/development/Sage300SDK_HtmlHelpers.docx
@@ -5678,7 +5678,7 @@
                 <w:sz w:val="16"/>
                 <w:szCs w:val="16"/>
               </w:rPr>
-              <w:t>default, small, smaller, xsmall, large, larger, xlarge, medium, medium-large</w:t>
+              <w:t>default, small, smaller, xsmall, large, larger, xlarge, medium, mediumlarge</w:t>
             </w:r>
           </w:p>
         </w:tc>
@@ -7009,13 +7009,7 @@
       <w:bookmarkStart w:id="6" w:name="_Toc75880205"/>
       <w:r>
         <w:lastRenderedPageBreak/>
-        <w:t>sg</w:t>
-      </w:r>
-      <w:r>
-        <w:t>Text</w:t>
-      </w:r>
-      <w:r>
-        <w:t>For</w:t>
+        <w:t>sgTextFor</w:t>
       </w:r>
       <w:bookmarkEnd w:id="6"/>
     </w:p>
@@ -7050,31 +7044,7 @@
           <w:sz w:val="23"/>
           <w:szCs w:val="23"/>
         </w:rPr>
-        <w:t>sg</w:t>
-      </w:r>
-      <w:r>
-        <w:rPr>
-          <w:rFonts w:asciiTheme="minorHAnsi" w:hAnsiTheme="minorHAnsi" w:cstheme="minorHAnsi"/>
-          <w:b/>
-          <w:bCs/>
-          <w:i/>
-          <w:iCs/>
-          <w:sz w:val="23"/>
-          <w:szCs w:val="23"/>
-        </w:rPr>
-        <w:t>Text</w:t>
-      </w:r>
-      <w:r>
-        <w:rPr>
-          <w:rFonts w:asciiTheme="minorHAnsi" w:hAnsiTheme="minorHAnsi" w:cstheme="minorHAnsi"/>
-          <w:b/>
-          <w:bCs/>
-          <w:i/>
-          <w:iCs/>
-          <w:sz w:val="23"/>
-          <w:szCs w:val="23"/>
-        </w:rPr>
-        <w:t>For</w:t>
+        <w:t>sgTextFor</w:t>
       </w:r>
       <w:r>
         <w:rPr>
@@ -7082,23 +7052,7 @@
           <w:sz w:val="23"/>
           <w:szCs w:val="23"/>
         </w:rPr>
-        <w:t xml:space="preserve"> helper will create a </w:t>
-      </w:r>
-      <w:r>
-        <w:rPr>
-          <w:rFonts w:asciiTheme="minorHAnsi" w:hAnsiTheme="minorHAnsi" w:cstheme="minorHAnsi"/>
-          <w:sz w:val="23"/>
-          <w:szCs w:val="23"/>
-        </w:rPr>
-        <w:t>text</w:t>
-      </w:r>
-      <w:r>
-        <w:rPr>
-          <w:rFonts w:asciiTheme="minorHAnsi" w:hAnsiTheme="minorHAnsi" w:cstheme="minorHAnsi"/>
-          <w:sz w:val="23"/>
-          <w:szCs w:val="23"/>
-        </w:rPr>
-        <w:t xml:space="preserve"> textbox, an optional label, and an optional validation.</w:t>
+        <w:t xml:space="preserve"> helper will create a text textbox, an optional label, and an optional validation.</w:t>
       </w:r>
     </w:p>
     <w:p>
@@ -10349,7 +10303,7 @@
                 <w:sz w:val="16"/>
                 <w:szCs w:val="16"/>
               </w:rPr>
-              <w:t>default, small, smaller, xsmall, large, larger, xlarge, medium, medium-large</w:t>
+              <w:t>default, small, smaller, xsmall, large, larger, xlarge, medium, mediumlarge</w:t>
             </w:r>
           </w:p>
         </w:tc>
@@ -11765,13 +11719,7 @@
       <w:bookmarkStart w:id="10" w:name="_Toc75880209"/>
       <w:r>
         <w:lastRenderedPageBreak/>
-        <w:t>sg</w:t>
-      </w:r>
-      <w:r>
-        <w:t>Finder</w:t>
-      </w:r>
-      <w:r>
-        <w:t>For</w:t>
+        <w:t>sgFinderFor</w:t>
       </w:r>
       <w:bookmarkEnd w:id="10"/>
     </w:p>
@@ -11838,55 +11786,7 @@
           <w:sz w:val="23"/>
           <w:szCs w:val="23"/>
         </w:rPr>
-        <w:t xml:space="preserve"> helper will create a </w:t>
-      </w:r>
-      <w:r>
-        <w:rPr>
-          <w:rFonts w:asciiTheme="minorHAnsi" w:hAnsiTheme="minorHAnsi" w:cstheme="minorHAnsi"/>
-          <w:sz w:val="23"/>
-          <w:szCs w:val="23"/>
-        </w:rPr>
-        <w:t xml:space="preserve">numeric or text </w:t>
-      </w:r>
-      <w:r>
-        <w:rPr>
-          <w:rFonts w:asciiTheme="minorHAnsi" w:hAnsiTheme="minorHAnsi" w:cstheme="minorHAnsi"/>
-          <w:sz w:val="23"/>
-          <w:szCs w:val="23"/>
-        </w:rPr>
-        <w:t>textbox, an optional label</w:t>
-      </w:r>
-      <w:r>
-        <w:rPr>
-          <w:rFonts w:asciiTheme="minorHAnsi" w:hAnsiTheme="minorHAnsi" w:cstheme="minorHAnsi"/>
-          <w:sz w:val="23"/>
-          <w:szCs w:val="23"/>
-        </w:rPr>
-        <w:t xml:space="preserve"> or hamburger label</w:t>
-      </w:r>
-      <w:r>
-        <w:rPr>
-          <w:rFonts w:asciiTheme="minorHAnsi" w:hAnsiTheme="minorHAnsi" w:cstheme="minorHAnsi"/>
-          <w:sz w:val="23"/>
-          <w:szCs w:val="23"/>
-        </w:rPr>
-        <w:t xml:space="preserve">, </w:t>
-      </w:r>
-      <w:r>
-        <w:rPr>
-          <w:rFonts w:asciiTheme="minorHAnsi" w:hAnsiTheme="minorHAnsi" w:cstheme="minorHAnsi"/>
-          <w:sz w:val="23"/>
-          <w:szCs w:val="23"/>
-        </w:rPr>
-        <w:t xml:space="preserve">a “go” button, a ‘finder” button, </w:t>
-      </w:r>
-      <w:r>
-        <w:rPr>
-          <w:rFonts w:asciiTheme="minorHAnsi" w:hAnsiTheme="minorHAnsi" w:cstheme="minorHAnsi"/>
-          <w:sz w:val="23"/>
-          <w:szCs w:val="23"/>
-        </w:rPr>
-        <w:t>and an optional validation.</w:t>
+        <w:t xml:space="preserve"> helper will create a numeric or text textbox, an optional label or hamburger label, a “go” button, a ‘finder” button, and an optional validation.</w:t>
       </w:r>
     </w:p>
     <w:p>
@@ -12069,19 +11969,7 @@
         <w:pStyle w:val="SAGEBullet1"/>
       </w:pPr>
       <w:r>
-        <w:t xml:space="preserve">The default is that the </w:t>
-      </w:r>
-      <w:r>
-        <w:t>Find</w:t>
-      </w:r>
-      <w:r>
-        <w:t xml:space="preserve"> button will be named “btn</w:t>
-      </w:r>
-      <w:r>
-        <w:t>Finder</w:t>
-      </w:r>
-      <w:r>
-        <w:t>” + propertyName.</w:t>
+        <w:t>The default is that the Find button will be named “btnFinder” + propertyName.</w:t>
       </w:r>
     </w:p>
     <w:p>
@@ -12093,13 +11981,7 @@
         </w:numPr>
       </w:pPr>
       <w:r>
-        <w:t xml:space="preserve">It can be overridden by specifying the </w:t>
-      </w:r>
-      <w:r>
-        <w:t>find</w:t>
-      </w:r>
-      <w:r>
-        <w:t>ButtonId parameter.</w:t>
+        <w:t>It can be overridden by specifying the findButtonId parameter.</w:t>
       </w:r>
     </w:p>
     <w:p>
@@ -16431,7 +16313,7 @@
                 <w:sz w:val="16"/>
                 <w:szCs w:val="16"/>
               </w:rPr>
-              <w:t>default, small, smaller, xsmall, large, larger, xlarge, medium, medium-large</w:t>
+              <w:t>default, small, smaller, xsmall, large, larger, xlarge, medium, mediumlarge</w:t>
             </w:r>
           </w:p>
         </w:tc>
@@ -16699,15 +16581,7 @@
                 <w:sz w:val="16"/>
                 <w:szCs w:val="16"/>
               </w:rPr>
-              <w:t>find</w:t>
-            </w:r>
-            <w:r>
-              <w:rPr>
-                <w:color w:val="002060"/>
-                <w:sz w:val="16"/>
-                <w:szCs w:val="16"/>
-              </w:rPr>
-              <w:t>ButtonId</w:t>
+              <w:t>findButtonId</w:t>
             </w:r>
           </w:p>
         </w:tc>
@@ -16743,35 +16617,7 @@
                 <w:sz w:val="16"/>
                 <w:szCs w:val="16"/>
               </w:rPr>
-              <w:t xml:space="preserve">The name of the </w:t>
-            </w:r>
-            <w:r>
-              <w:rPr>
-                <w:sz w:val="16"/>
-                <w:szCs w:val="16"/>
-              </w:rPr>
-              <w:t>Finder</w:t>
-            </w:r>
-            <w:r>
-              <w:rPr>
-                <w:sz w:val="16"/>
-                <w:szCs w:val="16"/>
-              </w:rPr>
-              <w:t xml:space="preserve"> Button. Defaults to null and will be created internally as “btn</w:t>
-            </w:r>
-            <w:r>
-              <w:rPr>
-                <w:sz w:val="16"/>
-                <w:szCs w:val="16"/>
-              </w:rPr>
-              <w:t>Finder</w:t>
-            </w:r>
-            <w:r>
-              <w:rPr>
-                <w:sz w:val="16"/>
-                <w:szCs w:val="16"/>
-              </w:rPr>
-              <w:t>” + propertyName</w:t>
+              <w:t>The name of the Finder Button. Defaults to null and will be created internally as “btnFinder” + propertyName</w:t>
             </w:r>
           </w:p>
         </w:tc>
@@ -16794,31 +16640,7 @@
                 <w:sz w:val="16"/>
                 <w:szCs w:val="16"/>
               </w:rPr>
-              <w:t>find</w:t>
-            </w:r>
-            <w:r>
-              <w:rPr>
-                <w:rFonts w:ascii="Consolas" w:hAnsi="Consolas"/>
-                <w:sz w:val="16"/>
-                <w:szCs w:val="16"/>
-              </w:rPr>
-              <w:t>ButtonId: “btn</w:t>
-            </w:r>
-            <w:r>
-              <w:rPr>
-                <w:rFonts w:ascii="Consolas" w:hAnsi="Consolas"/>
-                <w:sz w:val="16"/>
-                <w:szCs w:val="16"/>
-              </w:rPr>
-              <w:t>Finder</w:t>
-            </w:r>
-            <w:r>
-              <w:rPr>
-                <w:rFonts w:ascii="Consolas" w:hAnsi="Consolas"/>
-                <w:sz w:val="16"/>
-                <w:szCs w:val="16"/>
-              </w:rPr>
-              <w:t>”</w:t>
+              <w:t>findButtonId: “btnFinder”</w:t>
             </w:r>
           </w:p>
         </w:tc>
@@ -17507,25 +17329,7 @@
                 <w:sz w:val="16"/>
                 <w:szCs w:val="16"/>
               </w:rPr>
-              <w:t>l</w:t>
-            </w:r>
-            <w:r>
-              <w:rPr>
-                <w:rFonts w:ascii="Consolas" w:hAnsi="Consolas" w:cs="Consolas"/>
-                <w:color w:val="A31515"/>
-                <w:sz w:val="16"/>
-                <w:szCs w:val="16"/>
-              </w:rPr>
-              <w:t>nk</w:t>
-            </w:r>
-            <w:r>
-              <w:rPr>
-                <w:rFonts w:ascii="Consolas" w:hAnsi="Consolas" w:cs="Consolas"/>
-                <w:color w:val="A31515"/>
-                <w:sz w:val="16"/>
-                <w:szCs w:val="16"/>
-              </w:rPr>
-              <w:t>Project</w:t>
+              <w:t>lnkProject</w:t>
             </w:r>
             <w:r>
               <w:rPr>
@@ -19590,7 +19394,7 @@
         <v:path o:extrusionok="f" gradientshapeok="t" o:connecttype="rect"/>
         <o:lock v:ext="edit" aspectratio="t"/>
       </v:shapetype>
-      <v:shape id="_x0000_i1106" type="#_x0000_t75" style="width:20.25pt;height:20.25pt" o:bullet="t">
+      <v:shape id="_x0000_i1045" type="#_x0000_t75" style="width:20.25pt;height:20.25pt" o:bullet="t">
         <v:imagedata r:id="rId1" o:title="clip_image001"/>
       </v:shape>
     </w:pict>

</xml_diff>